<commit_message>
fix image kop surat
</commit_message>
<xml_diff>
--- a/public/template/sppdTemplate2.docx
+++ b/public/template/sppdTemplate2.docx
@@ -4,216 +4,43 @@
   <w:body>
     <w:p>
       <w:pPr>
-        <w:ind w:left="1418" w:right="51"/>
-        <w:rPr>
-          <w:rFonts w:ascii="Arial" w:hAnsi="Arial" w:cs="Arial"/>
-          <w:b/>
-          <w:sz w:val="28"/>
-          <w:szCs w:val="28"/>
-        </w:rPr>
-      </w:pPr>
-      <w:r>
-        <w:rPr>
-          <w:rFonts w:ascii="Arial" w:hAnsi="Arial" w:cs="Arial"/>
-          <w:noProof/>
-          <w:sz w:val="28"/>
-          <w:szCs w:val="28"/>
-          <w:lang w:val="en-US"/>
-        </w:rPr>
-        <w:drawing>
-          <wp:anchor distT="0" distB="0" distL="114935" distR="114935" simplePos="0" relativeHeight="251662336" behindDoc="0" locked="0" layoutInCell="1" allowOverlap="1" wp14:anchorId="1A656BB8" wp14:editId="3FE22984">
-            <wp:simplePos x="0" y="0"/>
-            <wp:positionH relativeFrom="column">
-              <wp:posOffset>4445</wp:posOffset>
-            </wp:positionH>
-            <wp:positionV relativeFrom="paragraph">
-              <wp:posOffset>173990</wp:posOffset>
-            </wp:positionV>
-            <wp:extent cx="533400" cy="619125"/>
-            <wp:effectExtent l="19050" t="0" r="0" b="0"/>
-            <wp:wrapSquare wrapText="bothSides"/>
-            <wp:docPr id="1" name="Picture 3"/>
-            <wp:cNvGraphicFramePr>
-              <a:graphicFrameLocks xmlns:a="http://schemas.openxmlformats.org/drawingml/2006/main" noChangeAspect="1"/>
-            </wp:cNvGraphicFramePr>
-            <a:graphic xmlns:a="http://schemas.openxmlformats.org/drawingml/2006/main">
-              <a:graphicData uri="http://schemas.openxmlformats.org/drawingml/2006/picture">
-                <pic:pic xmlns:pic="http://schemas.openxmlformats.org/drawingml/2006/picture">
-                  <pic:nvPicPr>
-                    <pic:cNvPr id="0" name="Picture 3"/>
-                    <pic:cNvPicPr>
-                      <a:picLocks noChangeAspect="1" noChangeArrowheads="1"/>
-                    </pic:cNvPicPr>
-                  </pic:nvPicPr>
-                  <pic:blipFill>
-                    <a:blip r:embed="rId5" cstate="print">
-                      <a:extLst>
-                        <a:ext uri="{28A0092B-C50C-407E-A947-70E740481C1C}">
-                          <a14:useLocalDpi xmlns:a14="http://schemas.microsoft.com/office/drawing/2010/main" val="0"/>
-                        </a:ext>
-                      </a:extLst>
-                    </a:blip>
-                    <a:srcRect/>
-                    <a:stretch>
-                      <a:fillRect/>
-                    </a:stretch>
-                  </pic:blipFill>
-                  <pic:spPr bwMode="auto">
-                    <a:xfrm>
-                      <a:off x="0" y="0"/>
-                      <a:ext cx="533400" cy="619125"/>
-                    </a:xfrm>
-                    <a:prstGeom prst="rect">
-                      <a:avLst/>
-                    </a:prstGeom>
-                    <a:solidFill>
-                      <a:srgbClr val="FFFFFF"/>
-                    </a:solidFill>
-                    <a:ln>
-                      <a:noFill/>
-                    </a:ln>
-                  </pic:spPr>
-                </pic:pic>
-              </a:graphicData>
-            </a:graphic>
-          </wp:anchor>
-        </w:drawing>
-      </w:r>
-      <w:r>
-        <w:rPr>
-          <w:rFonts w:ascii="Arial" w:hAnsi="Arial" w:cs="Arial"/>
-          <w:b/>
-          <w:sz w:val="28"/>
-          <w:szCs w:val="28"/>
-        </w:rPr>
-        <w:t>PEMERINTAH KOTA BUKITTINGGI</w:t>
-      </w:r>
-    </w:p>
-    <w:p>
-      <w:pPr>
-        <w:ind w:left="1418" w:right="51"/>
-        <w:rPr>
-          <w:rFonts w:ascii="Arial" w:hAnsi="Arial" w:cs="Arial"/>
-          <w:b/>
-          <w:sz w:val="36"/>
-          <w:szCs w:val="36"/>
-          <w:lang w:val="en-US"/>
-        </w:rPr>
-      </w:pPr>
-      <w:r>
-        <w:rPr>
-          <w:rFonts w:ascii="Arial" w:hAnsi="Arial" w:cs="Arial"/>
-          <w:b/>
-          <w:sz w:val="36"/>
-          <w:szCs w:val="36"/>
-        </w:rPr>
-        <w:t>DINAS KOMUNIKASI DAN INFORMATIKA</w:t>
-      </w:r>
-    </w:p>
-    <w:p>
-      <w:pPr>
-        <w:ind w:left="1418" w:right="51"/>
-        <w:rPr>
-          <w:rFonts w:ascii="Arial" w:hAnsi="Arial" w:cs="Arial"/>
-          <w:b/>
-          <w:sz w:val="24"/>
-          <w:szCs w:val="36"/>
-          <w:lang w:val="en-US"/>
-        </w:rPr>
-      </w:pPr>
-    </w:p>
-    <w:p>
-      <w:pPr>
-        <w:ind w:left="993"/>
-        <w:rPr>
-          <w:rFonts w:ascii="Arial" w:hAnsi="Arial" w:cs="Arial"/>
-          <w:sz w:val="16"/>
-          <w:szCs w:val="16"/>
-        </w:rPr>
-      </w:pPr>
-      <w:r>
-        <w:rPr>
-          <w:rFonts w:ascii="Arial" w:hAnsi="Arial" w:cs="Arial"/>
-          <w:sz w:val="16"/>
-          <w:szCs w:val="16"/>
-        </w:rPr>
-        <w:t>Jalan Kusuma Bhakti, Bukit Gulai Bancah, Bukittinggi  Telepon (0752) 33369, 21879</w:t>
-      </w:r>
-    </w:p>
-    <w:p>
-      <w:pPr>
-        <w:ind w:left="993"/>
-        <w:rPr>
-          <w:rFonts w:ascii="Arial" w:hAnsi="Arial" w:cs="Arial"/>
-          <w:sz w:val="20"/>
-          <w:szCs w:val="20"/>
-        </w:rPr>
-      </w:pPr>
-      <w:r>
-        <w:rPr>
-          <w:rFonts w:ascii="Arial" w:hAnsi="Arial" w:cs="Arial"/>
-          <w:sz w:val="16"/>
-          <w:szCs w:val="16"/>
-        </w:rPr>
-        <w:t>Fax. (0752) 32767 Website : bukittinggikota.go.id Kode Pos : 26122</w:t>
-      </w:r>
-    </w:p>
-    <w:p>
-      <w:pPr>
         <w:autoSpaceDE w:val="0"/>
         <w:autoSpaceDN w:val="0"/>
         <w:adjustRightInd w:val="0"/>
         <w:ind w:right="-358"/>
-        <w:jc w:val="left"/>
-        <w:rPr>
-          <w:rFonts w:ascii="Arial" w:hAnsi="Arial" w:cs="Arial"/>
-          <w:sz w:val="8"/>
-          <w:szCs w:val="8"/>
-        </w:rPr>
-      </w:pPr>
-    </w:p>
-    <w:p>
-      <w:pPr>
-        <w:autoSpaceDE w:val="0"/>
-        <w:autoSpaceDN w:val="0"/>
-        <w:adjustRightInd w:val="0"/>
-        <w:ind w:right="-358"/>
-        <w:jc w:val="left"/>
-        <w:rPr>
-          <w:rFonts w:ascii="Arial" w:hAnsi="Arial" w:cs="Arial"/>
-          <w:sz w:val="8"/>
-          <w:szCs w:val="8"/>
-        </w:rPr>
-      </w:pPr>
-    </w:p>
-    <w:p>
-      <w:pPr>
-        <w:autoSpaceDE w:val="0"/>
-        <w:autoSpaceDN w:val="0"/>
-        <w:adjustRightInd w:val="0"/>
-        <w:ind w:right="-358"/>
-        <w:jc w:val="left"/>
-        <w:rPr>
-          <w:rFonts w:ascii="Arial" w:hAnsi="Arial" w:cs="Arial"/>
-          <w:sz w:val="8"/>
-          <w:szCs w:val="8"/>
+        <w:rPr>
+          <w:rFonts w:ascii="Arial" w:hAnsi="Arial" w:cs="Arial"/>
+          <w:sz w:val="28"/>
+          <w:szCs w:val="28"/>
+          <w:lang w:val="en-US"/>
         </w:rPr>
       </w:pPr>
       <w:r>
         <w:rPr>
           <w:rFonts w:ascii="Arial" w:hAnsi="Arial" w:cs="Arial"/>
-          <w:noProof/>
-          <w:sz w:val="8"/>
-          <w:szCs w:val="8"/>
-          <w:lang w:val="en-ID" w:eastAsia="en-ID"/>
-        </w:rPr>
-        <w:pict w14:anchorId="625F8538">
-          <v:shapetype id="_x0000_t32" coordsize="21600,21600" o:spt="32" o:oned="t" path="m,l21600,21600e" filled="f">
-            <v:path arrowok="t" fillok="f" o:connecttype="none"/>
-            <o:lock v:ext="edit" shapetype="t"/>
-          </v:shapetype>
-          <v:shape id="AutoShape 77" o:spid="_x0000_s1027" type="#_x0000_t32" style="position:absolute;margin-left:-.4pt;margin-top:2.55pt;width:466.5pt;height:0;z-index:251663360;visibility:visible" o:gfxdata="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" adj="-3264,-1,-3264" strokeweight="2.25pt"/>
-        </w:pict>
+          <w:sz w:val="28"/>
+          <w:szCs w:val="28"/>
+          <w:lang w:val="en-US"/>
+        </w:rPr>
+        <w:t>${</w:t>
+      </w:r>
+      <w:r>
+        <w:rPr>
+          <w:rFonts w:ascii="Arial" w:hAnsi="Arial" w:cs="Arial"/>
+          <w:sz w:val="28"/>
+          <w:szCs w:val="28"/>
+          <w:lang w:val="en-US"/>
+        </w:rPr>
+        <w:t>kop_surat</w:t>
+      </w:r>
+      <w:r>
+        <w:rPr>
+          <w:rFonts w:ascii="Arial" w:hAnsi="Arial" w:cs="Arial"/>
+          <w:sz w:val="28"/>
+          <w:szCs w:val="28"/>
+          <w:lang w:val="en-US"/>
+        </w:rPr>
+        <w:t>}</w:t>
       </w:r>
     </w:p>
     <w:p>
@@ -2336,7 +2163,6 @@
               <w:rPr>
                 <w:rFonts w:ascii="Arial" w:hAnsi="Arial" w:cs="Arial"/>
               </w:rPr>
-              <w:lastRenderedPageBreak/>
               <w:t>Tiba di</w:t>
             </w:r>
             <w:r>
@@ -2556,6 +2382,7 @@
               <w:rPr>
                 <w:rFonts w:ascii="Arial" w:hAnsi="Arial" w:cs="Arial"/>
               </w:rPr>
+              <w:lastRenderedPageBreak/>
               <w:t>Berangkat dari</w:t>
             </w:r>
             <w:r>
@@ -2775,6 +2602,7 @@
               <w:rPr>
                 <w:rFonts w:ascii="Arial" w:hAnsi="Arial" w:cs="Arial"/>
               </w:rPr>
+              <w:lastRenderedPageBreak/>
               <w:t>Tiba di</w:t>
             </w:r>
             <w:r>

</xml_diff>

<commit_message>
fix add kendaraan angkut
</commit_message>
<xml_diff>
--- a/public/template/sppdTemplate2.docx
+++ b/public/template/sppdTemplate2.docx
@@ -1877,6 +1877,23 @@
     </w:p>
     <w:p>
       <w:pPr>
+        <w:spacing w:line="276" w:lineRule="auto"/>
+        <w:jc w:val="left"/>
+        <w:rPr>
+          <w:rFonts w:ascii="Arial" w:hAnsi="Arial" w:cs="Arial"/>
+          <w:lang w:val="fi-FI"/>
+        </w:rPr>
+      </w:pPr>
+      <w:r>
+        <w:rPr>
+          <w:rFonts w:ascii="Arial" w:hAnsi="Arial" w:cs="Arial"/>
+          <w:lang w:val="fi-FI"/>
+        </w:rPr>
+        <w:br w:type="page"/>
+      </w:r>
+    </w:p>
+    <w:p>
+      <w:pPr>
         <w:tabs>
           <w:tab w:val="left" w:pos="5529"/>
         </w:tabs>
@@ -1892,6 +1909,7 @@
           <w:rFonts w:ascii="Arial" w:hAnsi="Arial" w:cs="Arial"/>
           <w:lang w:val="fi-FI"/>
         </w:rPr>
+        <w:lastRenderedPageBreak/>
         <w:t>SPPD No.</w:t>
       </w:r>
       <w:r>
@@ -2255,7 +2273,7 @@
                 <w:bCs/>
                 <w:lang w:val="en-ID"/>
               </w:rPr>
-              <w:t>tiba_dikota_tujuan</w:t>
+              <w:t>tgl_berangkat</w:t>
             </w:r>
             <w:r>
               <w:rPr>
@@ -2382,7 +2400,6 @@
               <w:rPr>
                 <w:rFonts w:ascii="Arial" w:hAnsi="Arial" w:cs="Arial"/>
               </w:rPr>
-              <w:lastRenderedPageBreak/>
               <w:t>Berangkat dari</w:t>
             </w:r>
             <w:r>
@@ -2483,7 +2500,7 @@
                 <w:bCs/>
                 <w:lang w:val="en-ID"/>
               </w:rPr>
-              <w:t>berangkat_darikota_tujuan</w:t>
+              <w:t>tgl_kembali</w:t>
             </w:r>
             <w:r>
               <w:rPr>
@@ -2602,7 +2619,6 @@
               <w:rPr>
                 <w:rFonts w:ascii="Arial" w:hAnsi="Arial" w:cs="Arial"/>
               </w:rPr>
-              <w:lastRenderedPageBreak/>
               <w:t>Tiba di</w:t>
             </w:r>
             <w:r>

</xml_diff>

<commit_message>
fix sppd field empty
</commit_message>
<xml_diff>
--- a/public/template/sppdTemplate2.docx
+++ b/public/template/sppdTemplate2.docx
@@ -332,23 +332,7 @@
                 <w:bCs/>
                 <w:lang w:val="en-US"/>
               </w:rPr>
-              <w:t>${</w:t>
-            </w:r>
-            <w:r>
-              <w:rPr>
-                <w:rFonts w:ascii="Arial" w:hAnsi="Arial" w:cs="Arial"/>
-                <w:bCs/>
-                <w:lang w:val="en-US"/>
-              </w:rPr>
-              <w:t>pejabat_pemberi_perintah</w:t>
-            </w:r>
-            <w:r>
-              <w:rPr>
-                <w:rFonts w:ascii="Arial" w:hAnsi="Arial" w:cs="Arial"/>
-                <w:bCs/>
-                <w:lang w:val="en-US"/>
-              </w:rPr>
-              <w:t>}</w:t>
+              <w:t>${jabatan_pengirim}</w:t>
             </w:r>
           </w:p>
         </w:tc>
@@ -1163,6 +1147,14 @@
               </w:rPr>
               <w:t>}</w:t>
             </w:r>
+            <w:r>
+              <w:rPr>
+                <w:rFonts w:ascii="Arial" w:hAnsi="Arial" w:cs="Arial"/>
+                <w:bCs/>
+                <w:lang w:val="en-US"/>
+              </w:rPr>
+              <w:t xml:space="preserve"> Hari</w:t>
+            </w:r>
           </w:p>
         </w:tc>
       </w:tr>
@@ -1672,8 +1664,17 @@
               <w:rPr>
                 <w:rFonts w:ascii="Arial" w:hAnsi="Arial" w:cs="Arial"/>
                 <w:bCs/>
-              </w:rPr>
-            </w:pPr>
+                <w:lang w:val="en-US"/>
+              </w:rPr>
+            </w:pPr>
+            <w:r>
+              <w:rPr>
+                <w:rFonts w:ascii="Arial" w:hAnsi="Arial" w:cs="Arial"/>
+                <w:bCs/>
+                <w:lang w:val="en-US"/>
+              </w:rPr>
+              <w:t>${keterangan}</w:t>
+            </w:r>
           </w:p>
         </w:tc>
       </w:tr>
@@ -1757,14 +1758,6 @@
         </w:rPr>
         <w:tab/>
         <w:t>:</w:t>
-      </w:r>
-      <w:r>
-        <w:rPr>
-          <w:rFonts w:ascii="Arial" w:hAnsi="Arial" w:cs="Arial"/>
-          <w:b/>
-          <w:bCs/>
-        </w:rPr>
-        <w:t xml:space="preserve"> </w:t>
       </w:r>
       <w:r>
         <w:rPr>

</xml_diff>

<commit_message>
tingkat menurut aturan, mulai sppd tidak pakai jam, oengurangan hari, field tanggal, input date mulai baru dengan field table baru
</commit_message>
<xml_diff>
--- a/public/template/sppdTemplate2.docx
+++ b/public/template/sppdTemplate2.docx
@@ -631,7 +631,7 @@
                 <w:bCs/>
                 <w:lang w:val="en-US"/>
               </w:rPr>
-              <w:t>${jabatan}</w:t>
+              <w:t>${Jabatan}</w:t>
             </w:r>
           </w:p>
         </w:tc>
@@ -705,30 +705,6 @@
                 <w:bCs/>
               </w:rPr>
             </w:pPr>
-            <w:r>
-              <w:rPr>
-                <w:rFonts w:ascii="Arial" w:hAnsi="Arial" w:cs="Arial"/>
-                <w:bCs/>
-                <w:lang w:val="en-US"/>
-              </w:rPr>
-              <w:t>${</w:t>
-            </w:r>
-            <w:r>
-              <w:rPr>
-                <w:rFonts w:ascii="Arial" w:hAnsi="Arial" w:cs="Arial"/>
-                <w:bCs/>
-                <w:lang w:val="en-US"/>
-              </w:rPr>
-              <w:t>tingkat_menurut_peraturan</w:t>
-            </w:r>
-            <w:r>
-              <w:rPr>
-                <w:rFonts w:ascii="Arial" w:hAnsi="Arial" w:cs="Arial"/>
-                <w:bCs/>
-                <w:lang w:val="en-US"/>
-              </w:rPr>
-              <w:t>}</w:t>
-            </w:r>
           </w:p>
         </w:tc>
       </w:tr>
@@ -1390,14 +1366,6 @@
                 <w:lang w:val="en-US"/>
               </w:rPr>
             </w:pPr>
-            <w:r>
-              <w:rPr>
-                <w:rFonts w:ascii="Arial" w:hAnsi="Arial" w:cs="Arial"/>
-                <w:bCs/>
-                <w:lang w:val="en-US"/>
-              </w:rPr>
-              <w:t>${pengikut}</w:t>
-            </w:r>
           </w:p>
         </w:tc>
       </w:tr>
@@ -2232,13 +2200,6 @@
           <w:lang w:val="fi-FI"/>
         </w:rPr>
         <w:t>Berangkat dari</w:t>
-      </w:r>
-      <w:r>
-        <w:rPr>
-          <w:rFonts w:ascii="Arial" w:hAnsi="Arial" w:cs="Arial"/>
-          <w:lang w:val="fi-FI"/>
-        </w:rPr>
-        <w:tab/>
       </w:r>
     </w:p>
     <w:p>
@@ -3677,8 +3638,8 @@
         <w:tblLook w:val="04A0" w:firstRow="1" w:lastRow="0" w:firstColumn="1" w:lastColumn="0" w:noHBand="0" w:noVBand="1"/>
       </w:tblPr>
       <w:tblGrid>
-        <w:gridCol w:w="4748"/>
-        <w:gridCol w:w="4823"/>
+        <w:gridCol w:w="4754"/>
+        <w:gridCol w:w="4817"/>
       </w:tblGrid>
       <w:tr>
         <w:tc>
@@ -3785,18 +3746,24 @@
               <w:ind w:left="368"/>
               <w:rPr>
                 <w:rFonts w:ascii="Arial" w:hAnsi="Arial" w:cs="Arial"/>
+                <w:b/>
+                <w:bCs/>
                 <w:color w:val="333333"/>
                 <w:sz w:val="24"/>
                 <w:szCs w:val="24"/>
+                <w:u w:val="single"/>
                 <w:lang w:val="en-US"/>
               </w:rPr>
             </w:pPr>
             <w:r>
               <w:rPr>
                 <w:rFonts w:ascii="Arial" w:hAnsi="Arial" w:cs="Arial"/>
+                <w:b/>
+                <w:bCs/>
                 <w:color w:val="333333"/>
                 <w:sz w:val="24"/>
                 <w:szCs w:val="24"/>
+                <w:u w:val="single"/>
                 <w:lang w:val="en-US"/>
               </w:rPr>
               <w:t>${nama_pegawai}</w:t>

</xml_diff>